<commit_message>
Added some ideas to the proposal document.
</commit_message>
<xml_diff>
--- a/Rigby_abstract_draft.docx
+++ b/Rigby_abstract_draft.docx
@@ -303,7 +303,102 @@
           <w:sz w:val="24"/>
           <w:szCs w:val="24"/>
         </w:rPr>
-        <w:t xml:space="preserve">. With this in mind, the next question to be asked is if the community of microbiome of the phyllosphere is affected by the release of these defence chemicals and to what extent . </w:t>
+        <w:t xml:space="preserve">. With this in mind, the next question to be asked is if the community of microbiome of the phyllosphere is affected by the release of </w:t>
+      </w:r>
+      <w:r>
+        <w:rPr>
+          <w:rFonts w:ascii="Times New Roman" w:hAnsi="Times New Roman"/>
+          <w:i w:val="false"/>
+          <w:iCs w:val="false"/>
+          <w:sz w:val="24"/>
+          <w:szCs w:val="24"/>
+        </w:rPr>
+        <w:t>the defence compound galactinol, and if there are effects on the composition of the Pseudomonas syrangae and Pseudomonas sp. (add the actual species I remember them).</w:t>
+      </w:r>
+    </w:p>
+    <w:p>
+      <w:pPr>
+        <w:pStyle w:val="Normal"/>
+        <w:spacing w:lineRule="auto" w:line="240" w:before="57" w:after="57"/>
+        <w:rPr/>
+      </w:pPr>
+      <w:r>
+        <w:rPr>
+          <w:rFonts w:ascii="Times New Roman" w:hAnsi="Times New Roman"/>
+          <w:i w:val="false"/>
+          <w:iCs w:val="false"/>
+          <w:sz w:val="24"/>
+          <w:szCs w:val="24"/>
+        </w:rPr>
+        <w:t xml:space="preserve">microbiome of the phyllosphere. </w:t>
+      </w:r>
+    </w:p>
+    <w:p>
+      <w:pPr>
+        <w:pStyle w:val="Normal"/>
+        <w:spacing w:lineRule="auto" w:line="240" w:before="57" w:after="57"/>
+        <w:rPr>
+          <w:rFonts w:ascii="Times New Roman" w:hAnsi="Times New Roman"/>
+          <w:i w:val="false"/>
+          <w:i w:val="false"/>
+          <w:iCs w:val="false"/>
+          <w:sz w:val="24"/>
+          <w:szCs w:val="24"/>
+        </w:rPr>
+      </w:pPr>
+      <w:r>
+        <w:rPr/>
+      </w:r>
+    </w:p>
+    <w:p>
+      <w:pPr>
+        <w:pStyle w:val="Normal"/>
+        <w:spacing w:lineRule="auto" w:line="240" w:before="57" w:after="57"/>
+        <w:rPr>
+          <w:rFonts w:ascii="Times New Roman" w:hAnsi="Times New Roman"/>
+          <w:i w:val="false"/>
+          <w:i w:val="false"/>
+          <w:iCs w:val="false"/>
+          <w:sz w:val="24"/>
+          <w:szCs w:val="24"/>
+        </w:rPr>
+      </w:pPr>
+      <w:r>
+        <w:rPr/>
+      </w:r>
+    </w:p>
+    <w:p>
+      <w:pPr>
+        <w:pStyle w:val="Normal"/>
+        <w:spacing w:lineRule="auto" w:line="240" w:before="57" w:after="57"/>
+        <w:rPr>
+          <w:rFonts w:ascii="Times New Roman" w:hAnsi="Times New Roman"/>
+          <w:i w:val="false"/>
+          <w:i w:val="false"/>
+          <w:iCs w:val="false"/>
+          <w:sz w:val="24"/>
+          <w:szCs w:val="24"/>
+        </w:rPr>
+      </w:pPr>
+      <w:r>
+        <w:rPr/>
+      </w:r>
+    </w:p>
+    <w:p>
+      <w:pPr>
+        <w:pStyle w:val="Normal"/>
+        <w:spacing w:lineRule="auto" w:line="240" w:before="57" w:after="57"/>
+        <w:rPr/>
+      </w:pPr>
+      <w:r>
+        <w:rPr>
+          <w:rFonts w:ascii="Times New Roman" w:hAnsi="Times New Roman"/>
+          <w:i w:val="false"/>
+          <w:iCs w:val="false"/>
+          <w:sz w:val="24"/>
+          <w:szCs w:val="24"/>
+        </w:rPr>
+        <w:t xml:space="preserve">defence chemicals and to what extent . </w:t>
       </w:r>
     </w:p>
     <w:p>
@@ -1371,10 +1466,61 @@
       <w:pPr>
         <w:pStyle w:val="Normal"/>
         <w:spacing w:lineRule="auto" w:line="240" w:before="57" w:after="57"/>
-        <w:rPr/>
-      </w:pPr>
-      <w:r>
-        <w:rPr/>
+        <w:rPr>
+          <w:u w:val="single"/>
+        </w:rPr>
+      </w:pPr>
+      <w:r>
+        <w:rPr>
+          <w:u w:val="single"/>
+        </w:rPr>
+        <w:t>Ideas</w:t>
+      </w:r>
+    </w:p>
+    <w:p>
+      <w:pPr>
+        <w:pStyle w:val="Normal"/>
+        <w:spacing w:lineRule="auto" w:line="240" w:before="57" w:after="57"/>
+        <w:rPr>
+          <w:u w:val="none"/>
+        </w:rPr>
+      </w:pPr>
+      <w:r>
+        <w:rPr>
+          <w:u w:val="none"/>
+        </w:rPr>
+        <w:t>- There are examples of change in composition of the microbiome due to the presence of a secondary metabolite (see Joy’s paper), but I want to hone in on exactly what microbial interactions are being affected by the presence of this chemical.</w:t>
+      </w:r>
+    </w:p>
+    <w:p>
+      <w:pPr>
+        <w:pStyle w:val="Normal"/>
+        <w:spacing w:lineRule="auto" w:line="240" w:before="57" w:after="57"/>
+        <w:rPr>
+          <w:u w:val="none"/>
+        </w:rPr>
+      </w:pPr>
+      <w:r>
+        <w:rPr>
+          <w:u w:val="none"/>
+        </w:rPr>
+        <w:t>- I need a stable hypothesis though. Something along the lines of “Does the presence of galactinol affected the pathogenic load/virality of the pathogens present in the system?”</w:t>
+      </w:r>
+    </w:p>
+    <w:p>
+      <w:pPr>
+        <w:pStyle w:val="Normal"/>
+        <w:spacing w:lineRule="auto" w:line="240" w:before="57" w:after="57"/>
+        <w:rPr>
+          <w:u w:val="none"/>
+        </w:rPr>
+      </w:pPr>
+      <w:r>
+        <w:rPr>
+          <w:u w:val="none"/>
+        </w:rPr>
+        <w:tab/>
+        <w:t xml:space="preserve">- This is similar to what Joy and I talked about the other day when we were speaking about how there are certain micrbobes, that when are present in the community, they can take on different roles that may not align with what they were doing previously. </w:t>
       </w:r>
     </w:p>
     <w:p>

</xml_diff>

<commit_message>
Finished up the HW5 for Mol Phylo
</commit_message>
<xml_diff>
--- a/Rigby_abstract_draft.docx
+++ b/Rigby_abstract_draft.docx
@@ -173,51 +173,6 @@
           <w:szCs w:val="24"/>
         </w:rPr>
         <w:t xml:space="preserve">the interactions within the rhizosphere, there is not much research looking at the interaction between the phyllosphere (the microbial community within the above ground plant material) and the rhizosphere. </w:t>
-      </w:r>
-    </w:p>
-    <w:p>
-      <w:pPr>
-        <w:pStyle w:val="Normal"/>
-        <w:spacing w:lineRule="auto" w:line="240" w:before="57" w:after="57"/>
-        <w:rPr>
-          <w:rFonts w:ascii="Times New Roman" w:hAnsi="Times New Roman"/>
-          <w:i w:val="false"/>
-          <w:i w:val="false"/>
-          <w:iCs w:val="false"/>
-          <w:sz w:val="24"/>
-          <w:szCs w:val="24"/>
-        </w:rPr>
-      </w:pPr>
-      <w:r>
-        <w:rPr/>
-      </w:r>
-    </w:p>
-    <w:p>
-      <w:pPr>
-        <w:pStyle w:val="Normal"/>
-        <w:spacing w:lineRule="auto" w:line="240" w:before="57" w:after="57"/>
-        <w:rPr/>
-      </w:pPr>
-      <w:r>
-        <w:rPr>
-          <w:rFonts w:ascii="Times New Roman" w:hAnsi="Times New Roman"/>
-          <w:i w:val="false"/>
-          <w:iCs w:val="false"/>
-          <w:sz w:val="24"/>
-          <w:szCs w:val="24"/>
-        </w:rPr>
-        <w:t xml:space="preserve">elucidating the community composition and the interactions between the host-plant and the root microbiome, there is a surprising lack of research looking at the </w:t>
-      </w:r>
-      <w:r>
-        <w:rPr>
-          <w:rFonts w:ascii="Times New Roman" w:hAnsi="Times New Roman"/>
-          <w:i w:val="false"/>
-          <w:iCs w:val="false"/>
-          <w:sz w:val="24"/>
-          <w:szCs w:val="24"/>
-          <w:highlight w:val="yellow"/>
-        </w:rPr>
-        <w:t xml:space="preserve">composition and interactions of the phyllosphere with its host plant. </w:t>
       </w:r>
     </w:p>
     <w:p>

</xml_diff>